<commit_message>
the answer of the lab
</commit_message>
<xml_diff>
--- a/Day 1 Task  VC.docx
+++ b/Day 1 Task  VC.docx
@@ -53,6 +53,31 @@
     <w:p>
       <w:pPr>
         <w:pStyle w:val="ListParagraph"/>
+        <w:rPr>
+          <w:rFonts w:asciiTheme="majorBidi" w:hAnsiTheme="majorBidi" w:cstheme="majorBidi"/>
+          <w:b/>
+          <w:bCs/>
+          <w:color w:val="215E99" w:themeColor="text2" w:themeTint="BF"/>
+          <w:sz w:val="36"/>
+          <w:szCs w:val="36"/>
+        </w:rPr>
+      </w:pPr>
+      <w:r>
+        <w:rPr>
+          <w:rFonts w:asciiTheme="majorBidi" w:hAnsiTheme="majorBidi" w:cstheme="majorBidi"/>
+          <w:b/>
+          <w:bCs/>
+          <w:color w:val="215E99" w:themeColor="text2" w:themeTint="BF"/>
+          <w:sz w:val="36"/>
+          <w:szCs w:val="36"/>
+          <w:highlight w:val="yellow"/>
+        </w:rPr>
+        <w:t>Distributed Source Control</w:t>
+      </w:r>
+    </w:p>
+    <w:p>
+      <w:pPr>
+        <w:pStyle w:val="ListParagraph"/>
         <w:numPr>
           <w:ilvl w:val="0"/>
           <w:numId w:val="1"/>
@@ -73,17 +98,73 @@
           <w:sz w:val="36"/>
           <w:szCs w:val="36"/>
         </w:rPr>
-        <w:t>Git is the same as GitHub</w:t>
-      </w:r>
-      <w:r>
-        <w:rPr>
-          <w:rFonts w:asciiTheme="majorBidi" w:hAnsiTheme="majorBidi" w:cstheme="majorBidi"/>
-          <w:b/>
-          <w:bCs/>
-          <w:sz w:val="36"/>
-          <w:szCs w:val="36"/>
-        </w:rPr>
-        <w:t xml:space="preserve">? True or False  </w:t>
+        <w:t xml:space="preserve">Git is the same as </w:t>
+      </w:r>
+      <w:proofErr w:type="gramStart"/>
+      <w:r>
+        <w:rPr>
+          <w:rFonts w:asciiTheme="majorBidi" w:hAnsiTheme="majorBidi" w:cstheme="majorBidi"/>
+          <w:b/>
+          <w:bCs/>
+          <w:sz w:val="36"/>
+          <w:szCs w:val="36"/>
+        </w:rPr>
+        <w:t>GitHub</w:t>
+      </w:r>
+      <w:r>
+        <w:rPr>
+          <w:rFonts w:asciiTheme="majorBidi" w:hAnsiTheme="majorBidi" w:cstheme="majorBidi"/>
+          <w:b/>
+          <w:bCs/>
+          <w:sz w:val="36"/>
+          <w:szCs w:val="36"/>
+        </w:rPr>
+        <w:t>?</w:t>
+      </w:r>
+      <w:proofErr w:type="gramEnd"/>
+      <w:r>
+        <w:rPr>
+          <w:rFonts w:asciiTheme="majorBidi" w:hAnsiTheme="majorBidi" w:cstheme="majorBidi"/>
+          <w:b/>
+          <w:bCs/>
+          <w:sz w:val="36"/>
+          <w:szCs w:val="36"/>
+        </w:rPr>
+        <w:t xml:space="preserve"> True or False  </w:t>
+      </w:r>
+    </w:p>
+    <w:p>
+      <w:pPr>
+        <w:pStyle w:val="ListParagraph"/>
+        <w:rPr>
+          <w:rFonts w:asciiTheme="majorBidi" w:hAnsiTheme="majorBidi" w:cstheme="majorBidi"/>
+          <w:b/>
+          <w:bCs/>
+          <w:sz w:val="36"/>
+          <w:szCs w:val="36"/>
+        </w:rPr>
+      </w:pPr>
+      <w:r>
+        <w:rPr>
+          <w:rFonts w:asciiTheme="majorBidi" w:hAnsiTheme="majorBidi" w:cstheme="majorBidi"/>
+          <w:b/>
+          <w:bCs/>
+          <w:color w:val="215E99" w:themeColor="text2" w:themeTint="BF"/>
+          <w:sz w:val="36"/>
+          <w:szCs w:val="36"/>
+          <w:highlight w:val="yellow"/>
+        </w:rPr>
+        <w:t>False</w:t>
+      </w:r>
+      <w:r>
+        <w:rPr>
+          <w:rFonts w:asciiTheme="majorBidi" w:hAnsiTheme="majorBidi" w:cstheme="majorBidi"/>
+          <w:b/>
+          <w:bCs/>
+          <w:sz w:val="36"/>
+          <w:szCs w:val="36"/>
+        </w:rPr>
+        <w:t xml:space="preserve"> </w:t>
       </w:r>
     </w:p>
     <w:p>
@@ -110,6 +191,31 @@
           <w:szCs w:val="36"/>
         </w:rPr>
         <w:t>What is the command to get the installed version of Git?</w:t>
+      </w:r>
+    </w:p>
+    <w:p>
+      <w:pPr>
+        <w:pStyle w:val="ListParagraph"/>
+        <w:rPr>
+          <w:rFonts w:asciiTheme="majorBidi" w:hAnsiTheme="majorBidi" w:cstheme="majorBidi"/>
+          <w:b/>
+          <w:bCs/>
+          <w:color w:val="215E99" w:themeColor="text2" w:themeTint="BF"/>
+          <w:sz w:val="36"/>
+          <w:szCs w:val="36"/>
+        </w:rPr>
+      </w:pPr>
+      <w:r>
+        <w:rPr>
+          <w:rFonts w:asciiTheme="majorBidi" w:hAnsiTheme="majorBidi" w:cstheme="majorBidi"/>
+          <w:b/>
+          <w:bCs/>
+          <w:color w:val="215E99" w:themeColor="text2" w:themeTint="BF"/>
+          <w:sz w:val="36"/>
+          <w:szCs w:val="36"/>
+          <w:highlight w:val="yellow"/>
+        </w:rPr>
+        <w:t>git --version</w:t>
       </w:r>
     </w:p>
     <w:p>
@@ -135,7 +241,29 @@
           <w:sz w:val="36"/>
           <w:szCs w:val="36"/>
         </w:rPr>
-        <w:t>Which option should you use to set the default user name for every repository on your computer?</w:t>
+        <w:t xml:space="preserve">Which option should you use to set the default </w:t>
+      </w:r>
+      <w:proofErr w:type="gramStart"/>
+      <w:r>
+        <w:rPr>
+          <w:rFonts w:asciiTheme="majorBidi" w:hAnsiTheme="majorBidi" w:cstheme="majorBidi"/>
+          <w:b/>
+          <w:bCs/>
+          <w:sz w:val="36"/>
+          <w:szCs w:val="36"/>
+        </w:rPr>
+        <w:t>user name</w:t>
+      </w:r>
+      <w:proofErr w:type="gramEnd"/>
+      <w:r>
+        <w:rPr>
+          <w:rFonts w:asciiTheme="majorBidi" w:hAnsiTheme="majorBidi" w:cstheme="majorBidi"/>
+          <w:b/>
+          <w:bCs/>
+          <w:sz w:val="36"/>
+          <w:szCs w:val="36"/>
+        </w:rPr>
+        <w:t xml:space="preserve"> for every repository on your computer?</w:t>
       </w:r>
       <w:r>
         <w:rPr>
@@ -166,9 +294,10 @@
       <w:r>
         <w:rPr>
           <w:rFonts w:ascii="Segoe UI" w:hAnsi="Segoe UI" w:cs="Segoe UI"/>
-          <w:color w:val="000000"/>
-          <w:sz w:val="27"/>
-          <w:szCs w:val="27"/>
+          <w:color w:val="156082" w:themeColor="accent1"/>
+          <w:sz w:val="27"/>
+          <w:szCs w:val="27"/>
+          <w:highlight w:val="yellow"/>
         </w:rPr>
         <w:t>No need to specify, that is the default</w:t>
       </w:r>
@@ -228,7 +357,7 @@
         <w:spacing w:before="288" w:beforeAutospacing="0" w:after="288" w:afterAutospacing="0"/>
         <w:rPr>
           <w:rFonts w:ascii="Segoe UI" w:hAnsi="Segoe UI" w:cs="Segoe UI"/>
-          <w:color w:val="000000"/>
+          <w:color w:val="000000" w:themeColor="text1"/>
           <w:sz w:val="27"/>
           <w:szCs w:val="27"/>
         </w:rPr>
@@ -236,29 +365,11 @@
       <w:r>
         <w:rPr>
           <w:rFonts w:ascii="Segoe UI" w:hAnsi="Segoe UI" w:cs="Segoe UI"/>
-          <w:color w:val="000000"/>
-          <w:sz w:val="27"/>
-          <w:szCs w:val="27"/>
-        </w:rPr>
-        <w:t>--</w:t>
-      </w:r>
-      <w:r>
-        <w:rPr>
-          <w:rFonts w:ascii="Segoe UI" w:hAnsi="Segoe UI" w:cs="Segoe UI"/>
-          <w:color w:val="000000"/>
-          <w:sz w:val="27"/>
-          <w:szCs w:val="27"/>
-        </w:rPr>
-        <w:t>global</w:t>
-      </w:r>
-      <w:r>
-        <w:rPr>
-          <w:rFonts w:ascii="Segoe UI" w:hAnsi="Segoe UI" w:cs="Segoe UI"/>
-          <w:color w:val="000000"/>
-          <w:sz w:val="27"/>
-          <w:szCs w:val="27"/>
-        </w:rPr>
-        <w:t xml:space="preserve"> </w:t>
+          <w:color w:val="000000" w:themeColor="text1"/>
+          <w:sz w:val="27"/>
+          <w:szCs w:val="27"/>
+        </w:rPr>
+        <w:t xml:space="preserve">--global </w:t>
       </w:r>
     </w:p>
     <w:p>
@@ -402,22 +513,41 @@
           <w:kern w:val="0"/>
           <w:sz w:val="27"/>
           <w:szCs w:val="27"/>
-          <w:lang w:eastAsia="en-GB" w:bidi="ar-SA"/>
-          <w14:ligatures w14:val="none"/>
-        </w:rPr>
-      </w:pPr>
-      <w:r>
-        <w:rPr>
-          <w:rFonts w:ascii="Segoe UI" w:eastAsia="Times New Roman" w:hAnsi="Segoe UI" w:cs="Segoe UI"/>
-          <w:color w:val="000000"/>
-          <w:kern w:val="0"/>
-          <w:sz w:val="27"/>
-          <w:szCs w:val="27"/>
-          <w:lang w:eastAsia="en-GB" w:bidi="ar-SA"/>
-          <w14:ligatures w14:val="none"/>
-        </w:rPr>
-        <w:t>git config user.email</w:t>
-      </w:r>
+          <w:highlight w:val="yellow"/>
+          <w:lang w:eastAsia="en-GB" w:bidi="ar-SA"/>
+          <w14:ligatures w14:val="none"/>
+        </w:rPr>
+      </w:pPr>
+      <w:r>
+        <w:rPr>
+          <w:rFonts w:ascii="Segoe UI" w:eastAsia="Times New Roman" w:hAnsi="Segoe UI" w:cs="Segoe UI"/>
+          <w:color w:val="000000"/>
+          <w:kern w:val="0"/>
+          <w:sz w:val="27"/>
+          <w:szCs w:val="27"/>
+          <w:highlight w:val="yellow"/>
+          <w:lang w:eastAsia="en-GB" w:bidi="ar-SA"/>
+          <w14:ligatures w14:val="none"/>
+        </w:rPr>
+        <w:t xml:space="preserve">git config </w:t>
+      </w:r>
+      <w:proofErr w:type="spellStart"/>
+      <w:proofErr w:type="gramStart"/>
+      <w:r>
+        <w:rPr>
+          <w:rFonts w:ascii="Segoe UI" w:eastAsia="Times New Roman" w:hAnsi="Segoe UI" w:cs="Segoe UI"/>
+          <w:color w:val="000000"/>
+          <w:kern w:val="0"/>
+          <w:sz w:val="27"/>
+          <w:szCs w:val="27"/>
+          <w:highlight w:val="yellow"/>
+          <w:lang w:eastAsia="en-GB" w:bidi="ar-SA"/>
+          <w14:ligatures w14:val="none"/>
+        </w:rPr>
+        <w:t>user.email</w:t>
+      </w:r>
+      <w:proofErr w:type="spellEnd"/>
+      <w:proofErr w:type="gramEnd"/>
     </w:p>
     <w:p>
       <w:pPr>
@@ -447,8 +577,22 @@
           <w:lang w:eastAsia="en-GB" w:bidi="ar-SA"/>
           <w14:ligatures w14:val="none"/>
         </w:rPr>
-        <w:t>git email.user</w:t>
-      </w:r>
+        <w:t xml:space="preserve">git </w:t>
+      </w:r>
+      <w:proofErr w:type="spellStart"/>
+      <w:r>
+        <w:rPr>
+          <w:rFonts w:ascii="Segoe UI" w:eastAsia="Times New Roman" w:hAnsi="Segoe UI" w:cs="Segoe UI"/>
+          <w:color w:val="000000"/>
+          <w:kern w:val="0"/>
+          <w:sz w:val="27"/>
+          <w:szCs w:val="27"/>
+          <w:lang w:eastAsia="en-GB" w:bidi="ar-SA"/>
+          <w14:ligatures w14:val="none"/>
+        </w:rPr>
+        <w:t>email.user</w:t>
+      </w:r>
+      <w:proofErr w:type="spellEnd"/>
       <w:r>
         <w:rPr>
           <w:rFonts w:ascii="Arial" w:eastAsia="Times New Roman" w:hAnsi="Arial" w:cs="Arial"/>
@@ -538,45 +682,23 @@
           <w:kern w:val="0"/>
           <w:sz w:val="27"/>
           <w:szCs w:val="27"/>
-          <w:lang w:eastAsia="en-GB" w:bidi="ar-SA"/>
-          <w14:ligatures w14:val="none"/>
-        </w:rPr>
-      </w:pPr>
-      <w:r>
-        <w:rPr>
-          <w:rFonts w:ascii="Segoe UI" w:eastAsia="Times New Roman" w:hAnsi="Segoe UI" w:cs="Segoe UI"/>
-          <w:color w:val="000000"/>
-          <w:kern w:val="0"/>
-          <w:sz w:val="27"/>
-          <w:szCs w:val="27"/>
-          <w:lang w:eastAsia="en-GB" w:bidi="ar-SA"/>
-          <w14:ligatures w14:val="none"/>
-        </w:rPr>
-        <w:t xml:space="preserve">git add </w:t>
-      </w:r>
-      <w:r>
-        <w:rPr>
-          <w:rFonts w:ascii="Segoe UI" w:eastAsia="Times New Roman" w:hAnsi="Segoe UI" w:cs="Segoe UI"/>
-          <w:color w:val="000000"/>
-          <w:kern w:val="0"/>
-          <w:sz w:val="27"/>
-          <w:szCs w:val="27"/>
-          <w:lang w:eastAsia="en-GB" w:bidi="ar-SA"/>
-          <w14:ligatures w14:val="none"/>
-        </w:rPr>
-        <w:t>–</w:t>
-      </w:r>
-      <w:r>
-        <w:rPr>
-          <w:rFonts w:ascii="Segoe UI" w:eastAsia="Times New Roman" w:hAnsi="Segoe UI" w:cs="Segoe UI"/>
-          <w:color w:val="000000"/>
-          <w:kern w:val="0"/>
-          <w:sz w:val="27"/>
-          <w:szCs w:val="27"/>
-          <w:lang w:eastAsia="en-GB" w:bidi="ar-SA"/>
-          <w14:ligatures w14:val="none"/>
-        </w:rPr>
-        <w:t>all</w:t>
+          <w:highlight w:val="yellow"/>
+          <w:lang w:eastAsia="en-GB" w:bidi="ar-SA"/>
+          <w14:ligatures w14:val="none"/>
+        </w:rPr>
+      </w:pPr>
+      <w:r>
+        <w:rPr>
+          <w:rFonts w:ascii="Segoe UI" w:eastAsia="Times New Roman" w:hAnsi="Segoe UI" w:cs="Segoe UI"/>
+          <w:color w:val="000000"/>
+          <w:kern w:val="0"/>
+          <w:sz w:val="27"/>
+          <w:szCs w:val="27"/>
+          <w:highlight w:val="yellow"/>
+          <w:lang w:eastAsia="en-GB" w:bidi="ar-SA"/>
+          <w14:ligatures w14:val="none"/>
+        </w:rPr>
+        <w:t>git add –all</w:t>
       </w:r>
     </w:p>
     <w:p>
@@ -607,8 +729,22 @@
           <w:lang w:eastAsia="en-GB" w:bidi="ar-SA"/>
           <w14:ligatures w14:val="none"/>
         </w:rPr>
-        <w:t>git add</w:t>
-      </w:r>
+        <w:t xml:space="preserve">git </w:t>
+      </w:r>
+      <w:proofErr w:type="gramStart"/>
+      <w:r>
+        <w:rPr>
+          <w:rFonts w:ascii="Segoe UI" w:eastAsia="Times New Roman" w:hAnsi="Segoe UI" w:cs="Segoe UI"/>
+          <w:color w:val="000000"/>
+          <w:kern w:val="0"/>
+          <w:sz w:val="27"/>
+          <w:szCs w:val="27"/>
+          <w:lang w:eastAsia="en-GB" w:bidi="ar-SA"/>
+          <w14:ligatures w14:val="none"/>
+        </w:rPr>
+        <w:t>add</w:t>
+      </w:r>
+      <w:proofErr w:type="gramEnd"/>
     </w:p>
     <w:p>
       <w:pPr>
@@ -638,8 +774,47 @@
           <w:lang w:eastAsia="en-GB" w:bidi="ar-SA"/>
           <w14:ligatures w14:val="none"/>
         </w:rPr>
-        <w:t>git add --files</w:t>
-      </w:r>
+        <w:t xml:space="preserve">git add </w:t>
+      </w:r>
+      <w:r>
+        <w:rPr>
+          <w:rFonts w:ascii="Segoe UI" w:eastAsia="Times New Roman" w:hAnsi="Segoe UI" w:cs="Segoe UI"/>
+          <w:color w:val="000000"/>
+          <w:kern w:val="0"/>
+          <w:sz w:val="27"/>
+          <w:szCs w:val="27"/>
+          <w:lang w:eastAsia="en-GB" w:bidi="ar-SA"/>
+          <w14:ligatures w14:val="none"/>
+        </w:rPr>
+        <w:t>–</w:t>
+      </w:r>
+      <w:r>
+        <w:rPr>
+          <w:rFonts w:ascii="Segoe UI" w:eastAsia="Times New Roman" w:hAnsi="Segoe UI" w:cs="Segoe UI"/>
+          <w:color w:val="000000"/>
+          <w:kern w:val="0"/>
+          <w:sz w:val="27"/>
+          <w:szCs w:val="27"/>
+          <w:lang w:eastAsia="en-GB" w:bidi="ar-SA"/>
+          <w14:ligatures w14:val="none"/>
+        </w:rPr>
+        <w:t>files</w:t>
+      </w:r>
+    </w:p>
+    <w:p>
+      <w:pPr>
+        <w:pStyle w:val="ListParagraph"/>
+        <w:spacing w:before="600" w:after="0" w:line="408" w:lineRule="atLeast"/>
+        <w:rPr>
+          <w:rFonts w:ascii="Segoe UI" w:eastAsia="Times New Roman" w:hAnsi="Segoe UI" w:cs="Segoe UI"/>
+          <w:color w:val="000000"/>
+          <w:kern w:val="0"/>
+          <w:sz w:val="27"/>
+          <w:szCs w:val="27"/>
+          <w:lang w:eastAsia="en-GB" w:bidi="ar-SA"/>
+          <w14:ligatures w14:val="none"/>
+        </w:rPr>
+      </w:pPr>
     </w:p>
     <w:p>
       <w:pPr>
@@ -673,6 +848,7 @@
           <w:lang w:eastAsia="en-GB" w:bidi="ar-SA"/>
           <w14:ligatures w14:val="none"/>
         </w:rPr>
+        <w:lastRenderedPageBreak/>
         <w:t>Bottom of Form</w:t>
       </w:r>
     </w:p>
@@ -699,7 +875,29 @@
           <w:sz w:val="36"/>
           <w:szCs w:val="36"/>
         </w:rPr>
-        <w:t>What is the command to get the current status of the Git repository?</w:t>
+        <w:t xml:space="preserve">What is the command to get the </w:t>
+      </w:r>
+      <w:proofErr w:type="gramStart"/>
+      <w:r>
+        <w:rPr>
+          <w:rFonts w:asciiTheme="majorBidi" w:hAnsiTheme="majorBidi" w:cstheme="majorBidi"/>
+          <w:b/>
+          <w:bCs/>
+          <w:sz w:val="36"/>
+          <w:szCs w:val="36"/>
+        </w:rPr>
+        <w:t>current status</w:t>
+      </w:r>
+      <w:proofErr w:type="gramEnd"/>
+      <w:r>
+        <w:rPr>
+          <w:rFonts w:asciiTheme="majorBidi" w:hAnsiTheme="majorBidi" w:cstheme="majorBidi"/>
+          <w:b/>
+          <w:bCs/>
+          <w:sz w:val="36"/>
+          <w:szCs w:val="36"/>
+        </w:rPr>
+        <w:t xml:space="preserve"> of the Git repository?</w:t>
       </w:r>
       <w:r>
         <w:rPr>
@@ -783,17 +981,19 @@
           <w:kern w:val="0"/>
           <w:sz w:val="27"/>
           <w:szCs w:val="27"/>
-          <w:lang w:eastAsia="en-GB" w:bidi="ar-SA"/>
-          <w14:ligatures w14:val="none"/>
-        </w:rPr>
-      </w:pPr>
-      <w:r>
-        <w:rPr>
-          <w:rFonts w:ascii="Segoe UI" w:eastAsia="Times New Roman" w:hAnsi="Segoe UI" w:cs="Segoe UI"/>
-          <w:color w:val="000000"/>
-          <w:kern w:val="0"/>
-          <w:sz w:val="27"/>
-          <w:szCs w:val="27"/>
+          <w:highlight w:val="yellow"/>
+          <w:lang w:eastAsia="en-GB" w:bidi="ar-SA"/>
+          <w14:ligatures w14:val="none"/>
+        </w:rPr>
+      </w:pPr>
+      <w:r>
+        <w:rPr>
+          <w:rFonts w:ascii="Segoe UI" w:eastAsia="Times New Roman" w:hAnsi="Segoe UI" w:cs="Segoe UI"/>
+          <w:color w:val="000000"/>
+          <w:kern w:val="0"/>
+          <w:sz w:val="27"/>
+          <w:szCs w:val="27"/>
+          <w:highlight w:val="yellow"/>
           <w:lang w:eastAsia="en-GB" w:bidi="ar-SA"/>
           <w14:ligatures w14:val="none"/>
         </w:rPr>
@@ -828,8 +1028,22 @@
           <w:lang w:eastAsia="en-GB" w:bidi="ar-SA"/>
           <w14:ligatures w14:val="none"/>
         </w:rPr>
-        <w:t>git getStatus</w:t>
-      </w:r>
+        <w:t xml:space="preserve">git </w:t>
+      </w:r>
+      <w:proofErr w:type="spellStart"/>
+      <w:r>
+        <w:rPr>
+          <w:rFonts w:ascii="Segoe UI" w:eastAsia="Times New Roman" w:hAnsi="Segoe UI" w:cs="Segoe UI"/>
+          <w:color w:val="000000"/>
+          <w:kern w:val="0"/>
+          <w:sz w:val="27"/>
+          <w:szCs w:val="27"/>
+          <w:lang w:eastAsia="en-GB" w:bidi="ar-SA"/>
+          <w14:ligatures w14:val="none"/>
+        </w:rPr>
+        <w:t>getStatus</w:t>
+      </w:r>
+      <w:proofErr w:type="spellEnd"/>
     </w:p>
     <w:p>
       <w:pPr>
@@ -859,7 +1073,6 @@
           <w:lang w:eastAsia="en-GB" w:bidi="ar-SA"/>
           <w14:ligatures w14:val="none"/>
         </w:rPr>
-        <w:lastRenderedPageBreak/>
         <w:t>--status</w:t>
       </w:r>
     </w:p>
@@ -973,22 +1186,39 @@
           <w:kern w:val="0"/>
           <w:sz w:val="27"/>
           <w:szCs w:val="27"/>
-          <w:lang w:eastAsia="en-GB" w:bidi="ar-SA"/>
-          <w14:ligatures w14:val="none"/>
-        </w:rPr>
-      </w:pPr>
-      <w:r>
-        <w:rPr>
-          <w:rFonts w:ascii="Segoe UI" w:eastAsia="Times New Roman" w:hAnsi="Segoe UI" w:cs="Segoe UI"/>
-          <w:color w:val="000000"/>
-          <w:kern w:val="0"/>
-          <w:sz w:val="27"/>
-          <w:szCs w:val="27"/>
-          <w:lang w:eastAsia="en-GB" w:bidi="ar-SA"/>
-          <w14:ligatures w14:val="none"/>
-        </w:rPr>
-        <w:t>git init</w:t>
-      </w:r>
+          <w:highlight w:val="yellow"/>
+          <w:lang w:eastAsia="en-GB" w:bidi="ar-SA"/>
+          <w14:ligatures w14:val="none"/>
+        </w:rPr>
+      </w:pPr>
+      <w:r>
+        <w:rPr>
+          <w:rFonts w:ascii="Segoe UI" w:eastAsia="Times New Roman" w:hAnsi="Segoe UI" w:cs="Segoe UI"/>
+          <w:color w:val="000000"/>
+          <w:kern w:val="0"/>
+          <w:sz w:val="27"/>
+          <w:szCs w:val="27"/>
+          <w:highlight w:val="yellow"/>
+          <w:lang w:eastAsia="en-GB" w:bidi="ar-SA"/>
+          <w14:ligatures w14:val="none"/>
+        </w:rPr>
+        <w:t xml:space="preserve">git </w:t>
+      </w:r>
+      <w:proofErr w:type="spellStart"/>
+      <w:r>
+        <w:rPr>
+          <w:rFonts w:ascii="Segoe UI" w:eastAsia="Times New Roman" w:hAnsi="Segoe UI" w:cs="Segoe UI"/>
+          <w:color w:val="000000"/>
+          <w:kern w:val="0"/>
+          <w:sz w:val="27"/>
+          <w:szCs w:val="27"/>
+          <w:highlight w:val="yellow"/>
+          <w:lang w:eastAsia="en-GB" w:bidi="ar-SA"/>
+          <w14:ligatures w14:val="none"/>
+        </w:rPr>
+        <w:t>init</w:t>
+      </w:r>
+      <w:proofErr w:type="spellEnd"/>
     </w:p>
     <w:p>
       <w:pPr>
@@ -1018,8 +1248,22 @@
           <w:lang w:eastAsia="en-GB" w:bidi="ar-SA"/>
           <w14:ligatures w14:val="none"/>
         </w:rPr>
-        <w:t>git start</w:t>
-      </w:r>
+        <w:t xml:space="preserve">git </w:t>
+      </w:r>
+      <w:proofErr w:type="gramStart"/>
+      <w:r>
+        <w:rPr>
+          <w:rFonts w:ascii="Segoe UI" w:eastAsia="Times New Roman" w:hAnsi="Segoe UI" w:cs="Segoe UI"/>
+          <w:color w:val="000000"/>
+          <w:kern w:val="0"/>
+          <w:sz w:val="27"/>
+          <w:szCs w:val="27"/>
+          <w:lang w:eastAsia="en-GB" w:bidi="ar-SA"/>
+          <w14:ligatures w14:val="none"/>
+        </w:rPr>
+        <w:t>start</w:t>
+      </w:r>
+      <w:proofErr w:type="gramEnd"/>
     </w:p>
     <w:p>
       <w:pPr>
@@ -1134,6 +1378,31 @@
     <w:p>
       <w:pPr>
         <w:pStyle w:val="ListParagraph"/>
+        <w:rPr>
+          <w:rFonts w:asciiTheme="majorBidi" w:hAnsiTheme="majorBidi" w:cstheme="majorBidi"/>
+          <w:b/>
+          <w:bCs/>
+          <w:color w:val="156082" w:themeColor="accent1"/>
+          <w:sz w:val="36"/>
+          <w:szCs w:val="36"/>
+        </w:rPr>
+      </w:pPr>
+      <w:r>
+        <w:rPr>
+          <w:rFonts w:asciiTheme="majorBidi" w:hAnsiTheme="majorBidi" w:cstheme="majorBidi"/>
+          <w:b/>
+          <w:bCs/>
+          <w:color w:val="156082" w:themeColor="accent1"/>
+          <w:sz w:val="36"/>
+          <w:szCs w:val="36"/>
+          <w:highlight w:val="yellow"/>
+        </w:rPr>
+        <w:t>False</w:t>
+      </w:r>
+    </w:p>
+    <w:p>
+      <w:pPr>
+        <w:pStyle w:val="ListParagraph"/>
         <w:numPr>
           <w:ilvl w:val="0"/>
           <w:numId w:val="1"/>
@@ -1160,6 +1429,57 @@
     <w:p>
       <w:pPr>
         <w:pStyle w:val="ListParagraph"/>
+        <w:rPr>
+          <w:rFonts w:asciiTheme="majorBidi" w:hAnsiTheme="majorBidi" w:cstheme="majorBidi"/>
+          <w:b/>
+          <w:bCs/>
+          <w:color w:val="156082" w:themeColor="accent1"/>
+          <w:sz w:val="36"/>
+          <w:szCs w:val="36"/>
+        </w:rPr>
+      </w:pPr>
+      <w:r>
+        <w:rPr>
+          <w:rFonts w:asciiTheme="majorBidi" w:hAnsiTheme="majorBidi" w:cstheme="majorBidi"/>
+          <w:b/>
+          <w:bCs/>
+          <w:color w:val="156082" w:themeColor="accent1"/>
+          <w:sz w:val="36"/>
+          <w:szCs w:val="36"/>
+          <w:highlight w:val="yellow"/>
+        </w:rPr>
+        <w:t xml:space="preserve">git </w:t>
+      </w:r>
+      <w:proofErr w:type="gramStart"/>
+      <w:r>
+        <w:rPr>
+          <w:rFonts w:asciiTheme="majorBidi" w:hAnsiTheme="majorBidi" w:cstheme="majorBidi"/>
+          <w:b/>
+          <w:bCs/>
+          <w:color w:val="156082" w:themeColor="accent1"/>
+          <w:sz w:val="36"/>
+          <w:szCs w:val="36"/>
+          <w:highlight w:val="yellow"/>
+        </w:rPr>
+        <w:t>commit</w:t>
+      </w:r>
+      <w:proofErr w:type="gramEnd"/>
+      <w:r>
+        <w:rPr>
+          <w:rFonts w:asciiTheme="majorBidi" w:hAnsiTheme="majorBidi" w:cstheme="majorBidi"/>
+          <w:b/>
+          <w:bCs/>
+          <w:color w:val="156082" w:themeColor="accent1"/>
+          <w:sz w:val="36"/>
+          <w:szCs w:val="36"/>
+          <w:highlight w:val="yellow"/>
+        </w:rPr>
+        <w:t xml:space="preserve"> </w:t>
+      </w:r>
+    </w:p>
+    <w:p>
+      <w:pPr>
+        <w:pStyle w:val="ListParagraph"/>
         <w:numPr>
           <w:ilvl w:val="0"/>
           <w:numId w:val="1"/>
@@ -1186,6 +1506,31 @@
     <w:p>
       <w:pPr>
         <w:pStyle w:val="ListParagraph"/>
+        <w:rPr>
+          <w:rFonts w:asciiTheme="majorBidi" w:hAnsiTheme="majorBidi" w:cstheme="majorBidi"/>
+          <w:b/>
+          <w:bCs/>
+          <w:color w:val="156082" w:themeColor="accent1"/>
+          <w:sz w:val="36"/>
+          <w:szCs w:val="36"/>
+        </w:rPr>
+      </w:pPr>
+      <w:r>
+        <w:rPr>
+          <w:rFonts w:asciiTheme="majorBidi" w:hAnsiTheme="majorBidi" w:cstheme="majorBidi"/>
+          <w:b/>
+          <w:bCs/>
+          <w:color w:val="156082" w:themeColor="accent1"/>
+          <w:sz w:val="36"/>
+          <w:szCs w:val="36"/>
+          <w:highlight w:val="yellow"/>
+        </w:rPr>
+        <w:t>git commit -m “New email”</w:t>
+      </w:r>
+    </w:p>
+    <w:p>
+      <w:pPr>
+        <w:pStyle w:val="ListParagraph"/>
         <w:numPr>
           <w:ilvl w:val="0"/>
           <w:numId w:val="1"/>
@@ -1207,6 +1552,29 @@
           <w:szCs w:val="36"/>
         </w:rPr>
         <w:t>What is the command to view the history of commits for the repository?</w:t>
+      </w:r>
+    </w:p>
+    <w:p>
+      <w:pPr>
+        <w:pStyle w:val="ListParagraph"/>
+        <w:rPr>
+          <w:rFonts w:asciiTheme="majorBidi" w:hAnsiTheme="majorBidi" w:cstheme="majorBidi"/>
+          <w:b/>
+          <w:bCs/>
+          <w:sz w:val="36"/>
+          <w:szCs w:val="36"/>
+        </w:rPr>
+      </w:pPr>
+      <w:r>
+        <w:rPr>
+          <w:rFonts w:asciiTheme="majorBidi" w:hAnsiTheme="majorBidi" w:cstheme="majorBidi"/>
+          <w:b/>
+          <w:bCs/>
+          <w:sz w:val="36"/>
+          <w:szCs w:val="36"/>
+          <w:highlight w:val="yellow"/>
+        </w:rPr>
+        <w:t>git log</w:t>
       </w:r>
     </w:p>
     <w:p>
@@ -1377,17 +1745,19 @@
           <w:kern w:val="0"/>
           <w:sz w:val="27"/>
           <w:szCs w:val="27"/>
-          <w:lang w:eastAsia="en-GB" w:bidi="ar-SA"/>
-          <w14:ligatures w14:val="none"/>
-        </w:rPr>
-      </w:pPr>
-      <w:r>
-        <w:rPr>
-          <w:rFonts w:ascii="Segoe UI" w:eastAsia="Times New Roman" w:hAnsi="Segoe UI" w:cs="Segoe UI"/>
-          <w:color w:val="000000"/>
-          <w:kern w:val="0"/>
-          <w:sz w:val="27"/>
-          <w:szCs w:val="27"/>
+          <w:highlight w:val="yellow"/>
+          <w:lang w:eastAsia="en-GB" w:bidi="ar-SA"/>
+          <w14:ligatures w14:val="none"/>
+        </w:rPr>
+      </w:pPr>
+      <w:r>
+        <w:rPr>
+          <w:rFonts w:ascii="Segoe UI" w:eastAsia="Times New Roman" w:hAnsi="Segoe UI" w:cs="Segoe UI"/>
+          <w:color w:val="000000"/>
+          <w:kern w:val="0"/>
+          <w:sz w:val="27"/>
+          <w:szCs w:val="27"/>
+          <w:highlight w:val="yellow"/>
           <w:lang w:eastAsia="en-GB" w:bidi="ar-SA"/>
           <w14:ligatures w14:val="none"/>
         </w:rPr>
@@ -1400,11 +1770,27 @@
           <w:kern w:val="0"/>
           <w:sz w:val="16"/>
           <w:szCs w:val="16"/>
+          <w:highlight w:val="yellow"/>
           <w:lang w:eastAsia="en-GB" w:bidi="ar-SA"/>
           <w14:ligatures w14:val="none"/>
         </w:rPr>
         <w:t>Bottom of Form</w:t>
       </w:r>
+    </w:p>
+    <w:p>
+      <w:pPr>
+        <w:spacing w:before="600" w:after="0" w:line="408" w:lineRule="atLeast"/>
+        <w:rPr>
+          <w:rFonts w:ascii="Segoe UI" w:eastAsia="Times New Roman" w:hAnsi="Segoe UI" w:cs="Segoe UI"/>
+          <w:color w:val="000000"/>
+          <w:kern w:val="0"/>
+          <w:sz w:val="27"/>
+          <w:szCs w:val="27"/>
+          <w:highlight w:val="yellow"/>
+          <w:lang w:eastAsia="en-GB" w:bidi="ar-SA"/>
+          <w14:ligatures w14:val="none"/>
+        </w:rPr>
+      </w:pPr>
     </w:p>
     <w:p>
       <w:pPr>
@@ -1429,8 +1815,70 @@
           <w:sz w:val="36"/>
           <w:szCs w:val="36"/>
         </w:rPr>
-        <w:t>What is the command to create a new branch named "new-email"?</w:t>
-      </w:r>
+        <w:lastRenderedPageBreak/>
+        <w:t>What is the command to create a new branch named "</w:t>
+      </w:r>
+      <w:proofErr w:type="gramStart"/>
+      <w:r>
+        <w:rPr>
+          <w:rFonts w:asciiTheme="majorBidi" w:hAnsiTheme="majorBidi" w:cstheme="majorBidi"/>
+          <w:b/>
+          <w:bCs/>
+          <w:sz w:val="36"/>
+          <w:szCs w:val="36"/>
+        </w:rPr>
+        <w:t>new-email</w:t>
+      </w:r>
+      <w:proofErr w:type="gramEnd"/>
+      <w:r>
+        <w:rPr>
+          <w:rFonts w:asciiTheme="majorBidi" w:hAnsiTheme="majorBidi" w:cstheme="majorBidi"/>
+          <w:b/>
+          <w:bCs/>
+          <w:sz w:val="36"/>
+          <w:szCs w:val="36"/>
+        </w:rPr>
+        <w:t>"?</w:t>
+      </w:r>
+    </w:p>
+    <w:p>
+      <w:pPr>
+        <w:pStyle w:val="ListParagraph"/>
+        <w:rPr>
+          <w:rFonts w:asciiTheme="majorBidi" w:hAnsiTheme="majorBidi" w:cstheme="majorBidi"/>
+          <w:b/>
+          <w:bCs/>
+          <w:color w:val="156082" w:themeColor="accent1"/>
+          <w:sz w:val="36"/>
+          <w:szCs w:val="36"/>
+        </w:rPr>
+      </w:pPr>
+      <w:r>
+        <w:rPr>
+          <w:rFonts w:asciiTheme="majorBidi" w:hAnsiTheme="majorBidi" w:cstheme="majorBidi"/>
+          <w:b/>
+          <w:bCs/>
+          <w:color w:val="156082" w:themeColor="accent1"/>
+          <w:sz w:val="36"/>
+          <w:szCs w:val="36"/>
+          <w:highlight w:val="yellow"/>
+        </w:rPr>
+        <w:t xml:space="preserve">git branch </w:t>
+      </w:r>
+      <w:proofErr w:type="gramStart"/>
+      <w:r>
+        <w:rPr>
+          <w:rFonts w:asciiTheme="majorBidi" w:hAnsiTheme="majorBidi" w:cstheme="majorBidi"/>
+          <w:b/>
+          <w:bCs/>
+          <w:color w:val="156082" w:themeColor="accent1"/>
+          <w:sz w:val="36"/>
+          <w:szCs w:val="36"/>
+          <w:highlight w:val="yellow"/>
+        </w:rPr>
+        <w:t>new-email</w:t>
+      </w:r>
+      <w:proofErr w:type="gramEnd"/>
     </w:p>
     <w:p>
       <w:pPr>
@@ -1455,8 +1903,66 @@
           <w:sz w:val="36"/>
           <w:szCs w:val="36"/>
         </w:rPr>
-        <w:t>What is the command to move to the branch named "new-email"?</w:t>
-      </w:r>
+        <w:t>What is the command to move to the branch named "</w:t>
+      </w:r>
+      <w:proofErr w:type="gramStart"/>
+      <w:r>
+        <w:rPr>
+          <w:rFonts w:asciiTheme="majorBidi" w:hAnsiTheme="majorBidi" w:cstheme="majorBidi"/>
+          <w:b/>
+          <w:bCs/>
+          <w:sz w:val="36"/>
+          <w:szCs w:val="36"/>
+        </w:rPr>
+        <w:t>new-email</w:t>
+      </w:r>
+      <w:proofErr w:type="gramEnd"/>
+      <w:r>
+        <w:rPr>
+          <w:rFonts w:asciiTheme="majorBidi" w:hAnsiTheme="majorBidi" w:cstheme="majorBidi"/>
+          <w:b/>
+          <w:bCs/>
+          <w:sz w:val="36"/>
+          <w:szCs w:val="36"/>
+        </w:rPr>
+        <w:t>"?</w:t>
+      </w:r>
+    </w:p>
+    <w:p>
+      <w:pPr>
+        <w:pStyle w:val="ListParagraph"/>
+        <w:rPr>
+          <w:rFonts w:asciiTheme="majorBidi" w:hAnsiTheme="majorBidi" w:cstheme="majorBidi"/>
+          <w:b/>
+          <w:bCs/>
+          <w:sz w:val="36"/>
+          <w:szCs w:val="36"/>
+        </w:rPr>
+      </w:pPr>
+      <w:r>
+        <w:rPr>
+          <w:rFonts w:asciiTheme="majorBidi" w:hAnsiTheme="majorBidi" w:cstheme="majorBidi"/>
+          <w:b/>
+          <w:bCs/>
+          <w:sz w:val="36"/>
+          <w:szCs w:val="36"/>
+          <w:highlight w:val="yellow"/>
+        </w:rPr>
+        <w:t xml:space="preserve">git switch </w:t>
+      </w:r>
+      <w:proofErr w:type="gramStart"/>
+      <w:r>
+        <w:rPr>
+          <w:rFonts w:asciiTheme="majorBidi" w:hAnsiTheme="majorBidi" w:cstheme="majorBidi"/>
+          <w:b/>
+          <w:bCs/>
+          <w:sz w:val="36"/>
+          <w:szCs w:val="36"/>
+          <w:highlight w:val="yellow"/>
+        </w:rPr>
+        <w:t>new-email</w:t>
+      </w:r>
+      <w:proofErr w:type="gramEnd"/>
     </w:p>
     <w:p>
       <w:pPr>
@@ -1481,57 +1987,66 @@
           <w:sz w:val="36"/>
           <w:szCs w:val="36"/>
         </w:rPr>
-        <w:t>What is the command to merge the current branch with the branch "new-email"?</w:t>
-      </w:r>
-    </w:p>
-    <w:p>
-      <w:pPr>
-        <w:pStyle w:val="ListParagraph"/>
-        <w:numPr>
-          <w:ilvl w:val="0"/>
-          <w:numId w:val="1"/>
-        </w:numPr>
-        <w:ind w:left="567" w:hanging="207"/>
-        <w:rPr>
-          <w:rFonts w:asciiTheme="majorBidi" w:hAnsiTheme="majorBidi" w:cstheme="majorBidi"/>
-          <w:b/>
-          <w:bCs/>
-          <w:sz w:val="36"/>
-          <w:szCs w:val="36"/>
-        </w:rPr>
-      </w:pPr>
-    </w:p>
-    <w:p>
-      <w:pPr>
-        <w:pStyle w:val="ListParagraph"/>
-        <w:numPr>
-          <w:ilvl w:val="0"/>
-          <w:numId w:val="1"/>
-        </w:numPr>
-        <w:rPr>
-          <w:rFonts w:asciiTheme="majorBidi" w:hAnsiTheme="majorBidi" w:cstheme="majorBidi"/>
-          <w:b/>
-          <w:bCs/>
-          <w:sz w:val="36"/>
-          <w:szCs w:val="36"/>
-        </w:rPr>
-      </w:pPr>
-    </w:p>
-    <w:p>
-      <w:pPr>
-        <w:pStyle w:val="ListParagraph"/>
-        <w:numPr>
-          <w:ilvl w:val="0"/>
-          <w:numId w:val="1"/>
-        </w:numPr>
-        <w:rPr>
-          <w:rFonts w:asciiTheme="majorBidi" w:hAnsiTheme="majorBidi" w:cstheme="majorBidi"/>
-          <w:b/>
-          <w:bCs/>
-          <w:sz w:val="36"/>
-          <w:szCs w:val="36"/>
-        </w:rPr>
-      </w:pPr>
+        <w:t>What is the command to merge the current branch with the branch "</w:t>
+      </w:r>
+      <w:proofErr w:type="gramStart"/>
+      <w:r>
+        <w:rPr>
+          <w:rFonts w:asciiTheme="majorBidi" w:hAnsiTheme="majorBidi" w:cstheme="majorBidi"/>
+          <w:b/>
+          <w:bCs/>
+          <w:sz w:val="36"/>
+          <w:szCs w:val="36"/>
+        </w:rPr>
+        <w:t>new-email</w:t>
+      </w:r>
+      <w:proofErr w:type="gramEnd"/>
+      <w:r>
+        <w:rPr>
+          <w:rFonts w:asciiTheme="majorBidi" w:hAnsiTheme="majorBidi" w:cstheme="majorBidi"/>
+          <w:b/>
+          <w:bCs/>
+          <w:sz w:val="36"/>
+          <w:szCs w:val="36"/>
+        </w:rPr>
+        <w:t>"?</w:t>
+      </w:r>
+    </w:p>
+    <w:p>
+      <w:pPr>
+        <w:pStyle w:val="ListParagraph"/>
+        <w:rPr>
+          <w:rFonts w:asciiTheme="majorBidi" w:hAnsiTheme="majorBidi" w:cstheme="majorBidi"/>
+          <w:b/>
+          <w:bCs/>
+          <w:sz w:val="36"/>
+          <w:szCs w:val="36"/>
+        </w:rPr>
+      </w:pPr>
+      <w:r>
+        <w:rPr>
+          <w:rFonts w:asciiTheme="majorBidi" w:hAnsiTheme="majorBidi" w:cstheme="majorBidi"/>
+          <w:b/>
+          <w:bCs/>
+          <w:sz w:val="36"/>
+          <w:szCs w:val="36"/>
+          <w:highlight w:val="yellow"/>
+        </w:rPr>
+        <w:t xml:space="preserve">git merge </w:t>
+      </w:r>
+      <w:proofErr w:type="gramStart"/>
+      <w:r>
+        <w:rPr>
+          <w:rFonts w:asciiTheme="majorBidi" w:hAnsiTheme="majorBidi" w:cstheme="majorBidi"/>
+          <w:b/>
+          <w:bCs/>
+          <w:sz w:val="36"/>
+          <w:szCs w:val="36"/>
+          <w:highlight w:val="yellow"/>
+        </w:rPr>
+        <w:t>new-merge</w:t>
+      </w:r>
+      <w:proofErr w:type="gramEnd"/>
     </w:p>
     <w:sectPr>
       <w:pgSz w:w="11906" w:h="16838"/>
@@ -3867,6 +4382,26 @@
 </file>
 
 <file path=customXml/item1.xml><?xml version="1.0" encoding="utf-8"?>
+<p:properties xmlns:p="http://schemas.microsoft.com/office/2006/metadata/properties" xmlns:xsi="http://www.w3.org/2001/XMLSchema-instance" xmlns:pc="http://schemas.microsoft.com/office/infopath/2007/PartnerControls">
+  <documentManagement>
+    <lcf76f155ced4ddcb4097134ff3c332f xmlns="0e8e96a6-f450-4cc8-abca-16f2514dd959">
+      <Terms xmlns="http://schemas.microsoft.com/office/infopath/2007/PartnerControls"/>
+    </lcf76f155ced4ddcb4097134ff3c332f>
+    <TaxCatchAll xmlns="6197795e-e75c-4adf-97c8-05dcd46755c0" xsi:nil="true"/>
+  </documentManagement>
+</p:properties>
+</file>
+
+<file path=customXml/item2.xml><?xml version="1.0" encoding="utf-8"?>
+<?mso-contentType ?>
+<FormTemplates xmlns="http://schemas.microsoft.com/sharepoint/v3/contenttype/forms">
+  <Display>DocumentLibraryForm</Display>
+  <Edit>DocumentLibraryForm</Edit>
+  <New>DocumentLibraryForm</New>
+</FormTemplates>
+</file>
+
+<file path=customXml/item3.xml><?xml version="1.0" encoding="utf-8"?>
 <ct:contentTypeSchema xmlns:ct="http://schemas.microsoft.com/office/2006/metadata/contentType" xmlns:ma="http://schemas.microsoft.com/office/2006/metadata/properties/metaAttributes" ct:_="" ma:_="" ma:contentTypeName="مستند" ma:contentTypeID="0x010100D6AAEEC6628B1A4DAF2BD7FD37F885CD" ma:contentTypeVersion="11" ma:contentTypeDescription="إنشاء مستند جديد." ma:contentTypeScope="" ma:versionID="783336206fd1058b46c8811c830e3544">
   <xsd:schema xmlns:xsd="http://www.w3.org/2001/XMLSchema" xmlns:xs="http://www.w3.org/2001/XMLSchema" xmlns:p="http://schemas.microsoft.com/office/2006/metadata/properties" xmlns:ns2="0e8e96a6-f450-4cc8-abca-16f2514dd959" xmlns:ns3="6197795e-e75c-4adf-97c8-05dcd46755c0" targetNamespace="http://schemas.microsoft.com/office/2006/metadata/properties" ma:root="true" ma:fieldsID="77c751369d5196a878ea83ec0173b1fd" ns2:_="" ns3:_="">
     <xsd:import namespace="0e8e96a6-f450-4cc8-abca-16f2514dd959"/>
@@ -4061,34 +4596,40 @@
 </ct:contentTypeSchema>
 </file>
 
-<file path=customXml/item2.xml><?xml version="1.0" encoding="utf-8"?>
-<?mso-contentType ?>
-<FormTemplates xmlns="http://schemas.microsoft.com/sharepoint/v3/contenttype/forms">
-  <Display>DocumentLibraryForm</Display>
-  <Edit>DocumentLibraryForm</Edit>
-  <New>DocumentLibraryForm</New>
-</FormTemplates>
-</file>
-
-<file path=customXml/item3.xml><?xml version="1.0" encoding="utf-8"?>
-<p:properties xmlns:p="http://schemas.microsoft.com/office/2006/metadata/properties" xmlns:xsi="http://www.w3.org/2001/XMLSchema-instance" xmlns:pc="http://schemas.microsoft.com/office/infopath/2007/PartnerControls">
-  <documentManagement>
-    <lcf76f155ced4ddcb4097134ff3c332f xmlns="0e8e96a6-f450-4cc8-abca-16f2514dd959">
-      <Terms xmlns="http://schemas.microsoft.com/office/infopath/2007/PartnerControls"/>
-    </lcf76f155ced4ddcb4097134ff3c332f>
-    <TaxCatchAll xmlns="6197795e-e75c-4adf-97c8-05dcd46755c0" xsi:nil="true"/>
-  </documentManagement>
-</p:properties>
-</file>
-
 <file path=customXml/itemProps1.xml><?xml version="1.0" encoding="utf-8"?>
-<ds:datastoreItem xmlns:ds="http://schemas.openxmlformats.org/officeDocument/2006/customXml" ds:itemID="{19A5A6AA-9156-4EDA-8101-EE7D46338BAE}"/>
+<ds:datastoreItem xmlns:ds="http://schemas.openxmlformats.org/officeDocument/2006/customXml" ds:itemID="{1DC9385B-9F7F-4D2E-B8EC-B7264FE56330}">
+  <ds:schemaRefs>
+    <ds:schemaRef ds:uri="http://schemas.microsoft.com/office/2006/metadata/properties"/>
+    <ds:schemaRef ds:uri="http://schemas.microsoft.com/office/infopath/2007/PartnerControls"/>
+    <ds:schemaRef ds:uri="0e8e96a6-f450-4cc8-abca-16f2514dd959"/>
+    <ds:schemaRef ds:uri="6197795e-e75c-4adf-97c8-05dcd46755c0"/>
+  </ds:schemaRefs>
+</ds:datastoreItem>
 </file>
 
 <file path=customXml/itemProps2.xml><?xml version="1.0" encoding="utf-8"?>
-<ds:datastoreItem xmlns:ds="http://schemas.openxmlformats.org/officeDocument/2006/customXml" ds:itemID="{C72BA8F2-BB4F-4903-B36C-33A32483A8D4}"/>
+<ds:datastoreItem xmlns:ds="http://schemas.openxmlformats.org/officeDocument/2006/customXml" ds:itemID="{C72BA8F2-BB4F-4903-B36C-33A32483A8D4}">
+  <ds:schemaRefs>
+    <ds:schemaRef ds:uri="http://schemas.microsoft.com/sharepoint/v3/contenttype/forms"/>
+  </ds:schemaRefs>
+</ds:datastoreItem>
 </file>
 
 <file path=customXml/itemProps3.xml><?xml version="1.0" encoding="utf-8"?>
-<ds:datastoreItem xmlns:ds="http://schemas.openxmlformats.org/officeDocument/2006/customXml" ds:itemID="{1DC9385B-9F7F-4D2E-B8EC-B7264FE56330}"/>
+<ds:datastoreItem xmlns:ds="http://schemas.openxmlformats.org/officeDocument/2006/customXml" ds:itemID="{19A5A6AA-9156-4EDA-8101-EE7D46338BAE}">
+  <ds:schemaRefs>
+    <ds:schemaRef ds:uri="http://schemas.microsoft.com/office/2006/metadata/contentType"/>
+    <ds:schemaRef ds:uri="http://schemas.microsoft.com/office/2006/metadata/properties/metaAttributes"/>
+    <ds:schemaRef ds:uri="http://www.w3.org/2001/XMLSchema"/>
+    <ds:schemaRef ds:uri="http://schemas.microsoft.com/office/2006/metadata/properties"/>
+    <ds:schemaRef ds:uri="0e8e96a6-f450-4cc8-abca-16f2514dd959"/>
+    <ds:schemaRef ds:uri="6197795e-e75c-4adf-97c8-05dcd46755c0"/>
+    <ds:schemaRef ds:uri="http://schemas.microsoft.com/office/2006/documentManagement/types"/>
+    <ds:schemaRef ds:uri="http://schemas.microsoft.com/office/infopath/2007/PartnerControls"/>
+    <ds:schemaRef ds:uri="http://schemas.openxmlformats.org/package/2006/metadata/core-properties"/>
+    <ds:schemaRef ds:uri="http://purl.org/dc/elements/1.1/"/>
+    <ds:schemaRef ds:uri="http://purl.org/dc/terms/"/>
+    <ds:schemaRef ds:uri="http://schemas.microsoft.com/internal/obd"/>
+  </ds:schemaRefs>
+</ds:datastoreItem>
 </file>
</xml_diff>